<commit_message>
Helyesírási javítások, nyelvtani helytelenségek javítva
</commit_message>
<xml_diff>
--- a/docs/dokumentáció/userdoc.docx
+++ b/docs/dokumentáció/userdoc.docx
@@ -343,7 +343,21 @@
           <w:sz w:val="24"/>
           <w:szCs w:val="24"/>
         </w:rPr>
-        <w:t xml:space="preserve">illetve néhány kép. Továbbá felvan tüntetve a fejlesztők </w:t>
+        <w:t>illetve néhány kép. Továbbá fel</w:t>
+      </w:r>
+      <w:r>
+        <w:rPr>
+          <w:sz w:val="24"/>
+          <w:szCs w:val="24"/>
+        </w:rPr>
+        <w:t xml:space="preserve"> </w:t>
+      </w:r>
+      <w:r>
+        <w:rPr>
+          <w:sz w:val="24"/>
+          <w:szCs w:val="24"/>
+        </w:rPr>
+        <w:t xml:space="preserve">van tüntetve a fejlesztők </w:t>
       </w:r>
       <w:proofErr w:type="spellStart"/>
       <w:r>
@@ -451,7 +465,35 @@
           <w:sz w:val="24"/>
           <w:szCs w:val="24"/>
         </w:rPr>
-        <w:t xml:space="preserve"> található ez űrlap, amely bekéri a felhasználó nevét email címét, illetve az üzenetet.</w:t>
+        <w:t xml:space="preserve"> található ez </w:t>
+      </w:r>
+      <w:r>
+        <w:rPr>
+          <w:sz w:val="24"/>
+          <w:szCs w:val="24"/>
+        </w:rPr>
+        <w:t xml:space="preserve">az </w:t>
+      </w:r>
+      <w:r>
+        <w:rPr>
+          <w:sz w:val="24"/>
+          <w:szCs w:val="24"/>
+        </w:rPr>
+        <w:t>űrlap, amely bekéri a felhasználó nevét</w:t>
+      </w:r>
+      <w:r>
+        <w:rPr>
+          <w:sz w:val="24"/>
+          <w:szCs w:val="24"/>
+        </w:rPr>
+        <w:t>,</w:t>
+      </w:r>
+      <w:r>
+        <w:rPr>
+          <w:sz w:val="24"/>
+          <w:szCs w:val="24"/>
+        </w:rPr>
+        <w:t xml:space="preserve"> email címét, illetve az üzenetet.</w:t>
       </w:r>
       <w:r>
         <w:rPr>
@@ -664,7 +706,21 @@
           <w:sz w:val="24"/>
           <w:szCs w:val="24"/>
         </w:rPr>
-        <w:t>Asztali számítógép:</w:t>
+        <w:t>Asztali számítógép</w:t>
+      </w:r>
+      <w:r>
+        <w:rPr>
+          <w:sz w:val="24"/>
+          <w:szCs w:val="24"/>
+        </w:rPr>
+        <w:t xml:space="preserve"> nézet</w:t>
+      </w:r>
+      <w:r>
+        <w:rPr>
+          <w:sz w:val="24"/>
+          <w:szCs w:val="24"/>
+        </w:rPr>
+        <w:t>:</w:t>
       </w:r>
       <w:r>
         <w:rPr>
@@ -753,6 +809,13 @@
           <w:sz w:val="24"/>
           <w:szCs w:val="24"/>
         </w:rPr>
+        <w:t xml:space="preserve"> nézet</w:t>
+      </w:r>
+      <w:r>
+        <w:rPr>
+          <w:sz w:val="24"/>
+          <w:szCs w:val="24"/>
+        </w:rPr>
         <w:t>:</w:t>
       </w:r>
       <w:r>
@@ -842,7 +905,21 @@
           <w:szCs w:val="24"/>
         </w:rPr>
         <w:lastRenderedPageBreak/>
-        <w:t>Telefonos:</w:t>
+        <w:t>Telefonos</w:t>
+      </w:r>
+      <w:r>
+        <w:rPr>
+          <w:sz w:val="24"/>
+          <w:szCs w:val="24"/>
+        </w:rPr>
+        <w:t xml:space="preserve"> nézet</w:t>
+      </w:r>
+      <w:r>
+        <w:rPr>
+          <w:sz w:val="24"/>
+          <w:szCs w:val="24"/>
+        </w:rPr>
+        <w:t>:</w:t>
       </w:r>
     </w:p>
     <w:p>
@@ -1033,7 +1110,14 @@
           <w:sz w:val="24"/>
           <w:szCs w:val="24"/>
         </w:rPr>
-        <w:t>A legördülő menü-re kattintva kiválaszthat egy tetszőleges alakzatot, a kiválasztás után megjelenik az alakzat képe.</w:t>
+        <w:t>A legördülő menü</w:t>
+      </w:r>
+      <w:r>
+        <w:rPr>
+          <w:sz w:val="24"/>
+          <w:szCs w:val="24"/>
+        </w:rPr>
+        <w:t>re kattintva kiválaszthat egy tetszőleges alakzatot, a kiválasztás után megjelenik az alakzat képe.</w:t>
       </w:r>
       <w:r>
         <w:rPr>
@@ -1244,21 +1328,19 @@
         </w:rPr>
         <w:t xml:space="preserve">Az oldal megnyílását követően a felhasználónak lehetősége van kitölteni az űrlapot és </w:t>
       </w:r>
-      <w:proofErr w:type="spellStart"/>
-      <w:r>
-        <w:rPr>
-          <w:sz w:val="24"/>
-          <w:szCs w:val="24"/>
-        </w:rPr>
-        <w:t>kiszámíttatni</w:t>
-      </w:r>
-      <w:proofErr w:type="spellEnd"/>
-      <w:r>
-        <w:rPr>
-          <w:sz w:val="24"/>
-          <w:szCs w:val="24"/>
-        </w:rPr>
-        <w:t xml:space="preserve"> az eredményeket attól függően</w:t>
+      <w:r>
+        <w:rPr>
+          <w:sz w:val="24"/>
+          <w:szCs w:val="24"/>
+        </w:rPr>
+        <w:t>számítani</w:t>
+      </w:r>
+      <w:r>
+        <w:rPr>
+          <w:sz w:val="24"/>
+          <w:szCs w:val="24"/>
+        </w:rPr>
+        <w:t xml:space="preserve"> eredményeket attól függően</w:t>
       </w:r>
       <w:r>
         <w:rPr>
@@ -1290,8 +1372,6 @@
           <w:szCs w:val="24"/>
         </w:rPr>
       </w:pPr>
-      <w:bookmarkStart w:id="0" w:name="_GoBack"/>
-      <w:bookmarkEnd w:id="0"/>
     </w:p>
     <w:p>
       <w:pPr>
@@ -1557,17 +1637,15 @@
           <w:sz w:val="24"/>
           <w:szCs w:val="24"/>
         </w:rPr>
-        <w:t xml:space="preserve"> akkor a számoló oldal </w:t>
-      </w:r>
-      <w:proofErr w:type="gramStart"/>
-      <w:r>
-        <w:rPr>
-          <w:sz w:val="24"/>
-          <w:szCs w:val="24"/>
-        </w:rPr>
-        <w:t>bezáródik</w:t>
-      </w:r>
-      <w:proofErr w:type="gramEnd"/>
+        <w:t xml:space="preserve"> akkor a számoló oldal bezáródik</w:t>
+      </w:r>
+      <w:r>
+        <w:rPr>
+          <w:sz w:val="24"/>
+          <w:szCs w:val="24"/>
+        </w:rPr>
+        <w:t>,</w:t>
+      </w:r>
       <w:r>
         <w:rPr>
           <w:sz w:val="24"/>
@@ -1575,6 +1653,8 @@
         </w:rPr>
         <w:t xml:space="preserve"> és újra megjelenik az alakzat választó oldal.</w:t>
       </w:r>
+      <w:bookmarkStart w:id="0" w:name="_GoBack"/>
+      <w:bookmarkEnd w:id="0"/>
     </w:p>
     <w:sectPr>
       <w:footerReference w:type="default" r:id="rId20"/>

</xml_diff>